<commit_message>
Updated HW3 to add import java.applet.*
</commit_message>
<xml_diff>
--- a/handouts-raw/Assignment3.docx
+++ b/handouts-raw/Assignment3.docx
@@ -296,8 +296,6 @@
         </w:rPr>
         <w:t>You may only pair up with someone in the same section time and location</w:t>
       </w:r>
-      <w:bookmarkStart w:id="0" w:name="_GoBack"/>
-      <w:bookmarkEnd w:id="0"/>
       <w:r>
         <w:t xml:space="preserve">.  </w:t>
       </w:r>
@@ -10022,6 +10020,60 @@
         <w:rPr>
           <w:szCs w:val="24"/>
         </w:rPr>
+        <w:t xml:space="preserve">and </w:t>
+      </w:r>
+      <w:r>
+        <w:rPr>
+          <w:rFonts w:ascii="Courier" w:hAnsi="Courier"/>
+          <w:b/>
+          <w:szCs w:val="24"/>
+        </w:rPr>
+        <w:t xml:space="preserve">import </w:t>
+      </w:r>
+      <w:r>
+        <w:rPr>
+          <w:rFonts w:ascii="Courier" w:hAnsi="Courier"/>
+          <w:b/>
+          <w:szCs w:val="24"/>
+        </w:rPr>
+        <w:t>java</w:t>
+      </w:r>
+      <w:r>
+        <w:rPr>
+          <w:rFonts w:ascii="Courier" w:hAnsi="Courier"/>
+          <w:b/>
+          <w:szCs w:val="24"/>
+        </w:rPr>
+        <w:t>.</w:t>
+      </w:r>
+      <w:r>
+        <w:rPr>
+          <w:rFonts w:ascii="Courier" w:hAnsi="Courier"/>
+          <w:b/>
+          <w:szCs w:val="24"/>
+        </w:rPr>
+        <w:t>applet</w:t>
+      </w:r>
+      <w:bookmarkStart w:id="0" w:name="_GoBack"/>
+      <w:bookmarkEnd w:id="0"/>
+      <w:r>
+        <w:rPr>
+          <w:rFonts w:ascii="Courier" w:hAnsi="Courier"/>
+          <w:b/>
+          <w:szCs w:val="24"/>
+        </w:rPr>
+        <w:t>.*</w:t>
+      </w:r>
+      <w:r>
+        <w:rPr>
+          <w:szCs w:val="24"/>
+        </w:rPr>
+        <w:t xml:space="preserve"> </w:t>
+      </w:r>
+      <w:r>
+        <w:rPr>
+          <w:szCs w:val="24"/>
+        </w:rPr>
         <w:t>to the top of your .java file.</w:t>
       </w:r>
     </w:p>
@@ -10692,7 +10744,7 @@
       <w:fldChar w:fldCharType="separate"/>
     </w:r>
     <w:r>
-      <w:t>2</w:t>
+      <w:t>10</w:t>
     </w:r>
     <w:r>
       <w:fldChar w:fldCharType="end"/>

</xml_diff>

<commit_message>
Typo in output sample
</commit_message>
<xml_diff>
--- a/handouts-raw/Assignment3.docx
+++ b/handouts-raw/Assignment3.docx
@@ -3137,7 +3137,7 @@
                               <w:pStyle w:val="Codenotindented"/>
                             </w:pPr>
                             <w:r>
-                              <w:t>Guesses left: 2</w:t>
+                              <w:t>Guesses left: 3</w:t>
                             </w:r>
                           </w:p>
                           <w:p>
@@ -3183,7 +3183,11 @@
           </mc:Choice>
           <mc:Fallback>
             <w:pict>
-              <v:shape w14:anchorId="22D645EE" id="Frame2" o:spid="_x0000_s1027" type="#_x0000_t202" style="position:absolute;left:0;text-align:left;margin-left:245.9pt;margin-top:2.8pt;width:187.05pt;height:398.5pt;z-index:251661312;visibility:visible;mso-wrap-style:none;mso-wrap-distance-left:9pt;mso-wrap-distance-top:0;mso-wrap-distance-right:9pt;mso-wrap-distance-bottom:0;mso-position-horizontal:absolute;mso-position-horizontal-relative:text;mso-position-vertical:absolute;mso-position-vertical-relative:text;v-text-anchor:top" o:gfxdata="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" filled="f" strokecolor="#999" strokeweight=".06pt">
+              <v:shapetype w14:anchorId="22D645EE" id="_x0000_t202" coordsize="21600,21600" o:spt="202" path="m0,0l0,21600,21600,21600,21600,0xe">
+                <v:stroke joinstyle="miter"/>
+                <v:path gradientshapeok="t" o:connecttype="rect"/>
+              </v:shapetype>
+              <v:shape id="Frame2" o:spid="_x0000_s1027" type="#_x0000_t202" style="position:absolute;left:0;text-align:left;margin-left:245.9pt;margin-top:2.8pt;width:187.05pt;height:398.5pt;z-index:251661312;visibility:visible;mso-wrap-style:none;mso-wrap-distance-left:9pt;mso-wrap-distance-top:0;mso-wrap-distance-right:9pt;mso-wrap-distance-bottom:0;mso-position-horizontal:absolute;mso-position-horizontal-relative:text;mso-position-vertical:absolute;mso-position-vertical-relative:text;v-text-anchor:top" o:gfxdata="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" filled="f" strokecolor="#999" strokeweight=".06pt">
                 <v:textbox style="mso-fit-shape-to-text:t" inset="0,0,0,0">
                   <w:txbxContent>
                     <w:p>
@@ -3191,15 +3195,7 @@
                         <w:pStyle w:val="Codenotindented"/>
                       </w:pPr>
                       <w:r>
-                        <w:t xml:space="preserve">Secret </w:t>
-                      </w:r>
-                      <w:proofErr w:type="gramStart"/>
-                      <w:r>
-                        <w:t>word :</w:t>
-                      </w:r>
-                      <w:proofErr w:type="gramEnd"/>
-                      <w:r>
-                        <w:t xml:space="preserve"> ----------</w:t>
+                        <w:t>Secret word : ----------</w:t>
                       </w:r>
                     </w:p>
                     <w:p>
@@ -3250,15 +3246,7 @@
                         <w:pStyle w:val="Codenotindented"/>
                       </w:pPr>
                       <w:r>
-                        <w:t xml:space="preserve">Secret </w:t>
-                      </w:r>
-                      <w:proofErr w:type="gramStart"/>
-                      <w:r>
-                        <w:t>word :</w:t>
-                      </w:r>
-                      <w:proofErr w:type="gramEnd"/>
-                      <w:r>
-                        <w:t xml:space="preserve"> --O-------</w:t>
+                        <w:t>Secret word : --O-------</w:t>
                       </w:r>
                     </w:p>
                     <w:p>
@@ -3309,15 +3297,7 @@
                         <w:pStyle w:val="Codenotindented"/>
                       </w:pPr>
                       <w:r>
-                        <w:t xml:space="preserve">Secret </w:t>
-                      </w:r>
-                      <w:proofErr w:type="gramStart"/>
-                      <w:r>
-                        <w:t>word :</w:t>
-                      </w:r>
-                      <w:proofErr w:type="gramEnd"/>
-                      <w:r>
-                        <w:t xml:space="preserve"> --O-------</w:t>
+                        <w:t>Secret word : --O-------</w:t>
                       </w:r>
                     </w:p>
                     <w:p>
@@ -3368,15 +3348,7 @@
                         <w:pStyle w:val="Codenotindented"/>
                       </w:pPr>
                       <w:r>
-                        <w:t xml:space="preserve">Secret </w:t>
-                      </w:r>
-                      <w:proofErr w:type="gramStart"/>
-                      <w:r>
-                        <w:t>word :</w:t>
-                      </w:r>
-                      <w:proofErr w:type="gramEnd"/>
-                      <w:r>
-                        <w:t xml:space="preserve"> --O--A----</w:t>
+                        <w:t>Secret word : --O--A----</w:t>
                       </w:r>
                     </w:p>
                     <w:p>
@@ -3471,15 +3443,7 @@
                         <w:pStyle w:val="Codenotindented"/>
                       </w:pPr>
                       <w:r>
-                        <w:t xml:space="preserve">Secret </w:t>
-                      </w:r>
-                      <w:proofErr w:type="gramStart"/>
-                      <w:r>
-                        <w:t>word :</w:t>
-                      </w:r>
-                      <w:proofErr w:type="gramEnd"/>
-                      <w:r>
-                        <w:t xml:space="preserve"> -RO-RA---R</w:t>
+                        <w:t>Secret word : -RO-RA---R</w:t>
                       </w:r>
                     </w:p>
                     <w:p>
@@ -3548,15 +3512,7 @@
                         <w:pStyle w:val="Codenotindented"/>
                       </w:pPr>
                       <w:r>
-                        <w:t xml:space="preserve">Secret </w:t>
-                      </w:r>
-                      <w:proofErr w:type="gramStart"/>
-                      <w:r>
-                        <w:t>word :</w:t>
-                      </w:r>
-                      <w:proofErr w:type="gramEnd"/>
-                      <w:r>
-                        <w:t xml:space="preserve"> -ROGRAMMER</w:t>
+                        <w:t>Secret word : -ROGRAMMER</w:t>
                       </w:r>
                     </w:p>
                     <w:p>
@@ -3572,7 +3528,7 @@
                         <w:pStyle w:val="Codenotindented"/>
                       </w:pPr>
                       <w:r>
-                        <w:t>Guesses left: 2</w:t>
+                        <w:t>Guesses left: 3</w:t>
                       </w:r>
                     </w:p>
                     <w:p>
@@ -3891,6 +3847,8 @@
           <w:szCs w:val="24"/>
         </w:rPr>
       </w:pPr>
+      <w:bookmarkStart w:id="0" w:name="_GoBack"/>
+      <w:bookmarkEnd w:id="0"/>
     </w:p>
     <w:p>
       <w:pPr>
@@ -9906,8 +9864,6 @@
         </w:rPr>
         <w:t>the canvas</w:t>
       </w:r>
-      <w:bookmarkStart w:id="0" w:name="_GoBack"/>
-      <w:bookmarkEnd w:id="0"/>
       <w:r>
         <w:rPr>
           <w:szCs w:val="24"/>
@@ -10829,7 +10785,7 @@
       <w:fldChar w:fldCharType="separate"/>
     </w:r>
     <w:r>
-      <w:t>10</w:t>
+      <w:t>4</w:t>
     </w:r>
     <w:r>
       <w:fldChar w:fldCharType="end"/>

</xml_diff>